<commit_message>
Ahora si se subio el hola mundo
</commit_message>
<xml_diff>
--- a/documentacion/TablaComandosGit.docx
+++ b/documentacion/TablaComandosGit.docx
@@ -1798,14 +1798,6 @@
         <w:t xml:space="preserve"> "example@mail.com"</w:t>
       </w:r>
     </w:p>
-    <w:p/>
-    <w:p/>
-    <w:p/>
-    <w:p/>
-    <w:p/>
-    <w:p/>
-    <w:p/>
-    <w:p/>
     <w:p/>
     <w:p/>
     <w:p/>

</xml_diff>